<commit_message>
Passages and PNG images
</commit_message>
<xml_diff>
--- a/Figures.docx
+++ b/Figures.docx
@@ -14,7 +14,7 @@
           <w:noProof/>
         </w:rPr>
         <w:drawing>
-          <wp:inline distT="0" distB="0" distL="0" distR="0" wp14:anchorId="0BEFC685" wp14:editId="5AC0CA3B">
+          <wp:inline distT="0" distB="0" distL="0" distR="0" wp14:anchorId="0BEFC685" wp14:editId="6CF95A4E">
             <wp:extent cx="4193177" cy="2446020"/>
             <wp:effectExtent l="0" t="0" r="17145" b="0"/>
             <wp:docPr id="2" name="Diagram 2"/>
@@ -22,6 +22,64 @@
             <a:graphic xmlns:a="http://schemas.openxmlformats.org/drawingml/2006/main">
               <a:graphicData uri="http://schemas.openxmlformats.org/drawingml/2006/diagram">
                 <dgm:relIds xmlns:dgm="http://schemas.openxmlformats.org/drawingml/2006/diagram" xmlns:r="http://schemas.openxmlformats.org/officeDocument/2006/relationships" r:dm="rId5" r:lo="rId6" r:qs="rId7" r:cs="rId8"/>
+              </a:graphicData>
+            </a:graphic>
+          </wp:inline>
+        </w:drawing>
+      </w:r>
+    </w:p>
+    <w:p>
+      <w:pPr>
+        <w:rPr>
+          <w:rFonts w:ascii="Century Gothic" w:hAnsi="Century Gothic"/>
+        </w:rPr>
+      </w:pPr>
+      <w:r>
+        <w:rPr>
+          <w:rFonts w:ascii="Century Gothic" w:hAnsi="Century Gothic"/>
+          <w:noProof/>
+        </w:rPr>
+        <w:drawing>
+          <wp:inline distT="0" distB="0" distL="0" distR="0" wp14:anchorId="7F441ED8" wp14:editId="74E398FF">
+            <wp:extent cx="4206875" cy="2444750"/>
+            <wp:effectExtent l="0" t="0" r="3175" b="0"/>
+            <wp:docPr id="4" name="Picture 4"/>
+            <wp:cNvGraphicFramePr>
+              <a:graphicFrameLocks xmlns:a="http://schemas.openxmlformats.org/drawingml/2006/main" noChangeAspect="1"/>
+            </wp:cNvGraphicFramePr>
+            <a:graphic xmlns:a="http://schemas.openxmlformats.org/drawingml/2006/main">
+              <a:graphicData uri="http://schemas.openxmlformats.org/drawingml/2006/picture">
+                <pic:pic xmlns:pic="http://schemas.openxmlformats.org/drawingml/2006/picture">
+                  <pic:nvPicPr>
+                    <pic:cNvPr id="0" name="Picture 3"/>
+                    <pic:cNvPicPr>
+                      <a:picLocks noChangeAspect="1" noChangeArrowheads="1"/>
+                    </pic:cNvPicPr>
+                  </pic:nvPicPr>
+                  <pic:blipFill>
+                    <a:blip r:embed="rId10">
+                      <a:extLst>
+                        <a:ext uri="{28A0092B-C50C-407E-A947-70E740481C1C}">
+                          <a14:useLocalDpi xmlns:a14="http://schemas.microsoft.com/office/drawing/2010/main" val="0"/>
+                        </a:ext>
+                      </a:extLst>
+                    </a:blip>
+                    <a:srcRect/>
+                    <a:stretch>
+                      <a:fillRect/>
+                    </a:stretch>
+                  </pic:blipFill>
+                  <pic:spPr bwMode="auto">
+                    <a:xfrm>
+                      <a:off x="0" y="0"/>
+                      <a:ext cx="4206875" cy="2444750"/>
+                    </a:xfrm>
+                    <a:prstGeom prst="rect">
+                      <a:avLst/>
+                    </a:prstGeom>
+                    <a:noFill/>
+                  </pic:spPr>
+                </pic:pic>
               </a:graphicData>
             </a:graphic>
           </wp:inline>
@@ -46,6 +104,7 @@
           <w:rFonts w:ascii="Century Gothic" w:hAnsi="Century Gothic"/>
           <w:noProof/>
         </w:rPr>
+        <w:lastRenderedPageBreak/>
         <w:drawing>
           <wp:inline distT="0" distB="0" distL="0" distR="0" wp14:anchorId="47DB4607" wp14:editId="58232065">
             <wp:extent cx="5486400" cy="4709160"/>
@@ -54,7 +113,7 @@
             <wp:cNvGraphicFramePr/>
             <a:graphic xmlns:a="http://schemas.openxmlformats.org/drawingml/2006/main">
               <a:graphicData uri="http://schemas.openxmlformats.org/drawingml/2006/diagram">
-                <dgm:relIds xmlns:dgm="http://schemas.openxmlformats.org/drawingml/2006/diagram" xmlns:r="http://schemas.openxmlformats.org/officeDocument/2006/relationships" r:dm="rId10" r:lo="rId11" r:qs="rId12" r:cs="rId13"/>
+                <dgm:relIds xmlns:dgm="http://schemas.openxmlformats.org/drawingml/2006/diagram" xmlns:r="http://schemas.openxmlformats.org/officeDocument/2006/relationships" r:dm="rId11" r:lo="rId12" r:qs="rId13" r:cs="rId14"/>
               </a:graphicData>
             </a:graphic>
           </wp:inline>
@@ -67,6 +126,58 @@
           <w:rFonts w:ascii="Century Gothic" w:hAnsi="Century Gothic"/>
         </w:rPr>
       </w:pPr>
+      <w:r>
+        <w:rPr>
+          <w:rFonts w:ascii="Century Gothic" w:hAnsi="Century Gothic"/>
+          <w:noProof/>
+        </w:rPr>
+        <w:lastRenderedPageBreak/>
+        <w:drawing>
+          <wp:inline distT="0" distB="0" distL="0" distR="0" wp14:anchorId="277B51BC" wp14:editId="7BB3EDAA">
+            <wp:extent cx="5487035" cy="4712335"/>
+            <wp:effectExtent l="0" t="0" r="0" b="0"/>
+            <wp:docPr id="5" name="Picture 5"/>
+            <wp:cNvGraphicFramePr>
+              <a:graphicFrameLocks xmlns:a="http://schemas.openxmlformats.org/drawingml/2006/main" noChangeAspect="1"/>
+            </wp:cNvGraphicFramePr>
+            <a:graphic xmlns:a="http://schemas.openxmlformats.org/drawingml/2006/main">
+              <a:graphicData uri="http://schemas.openxmlformats.org/drawingml/2006/picture">
+                <pic:pic xmlns:pic="http://schemas.openxmlformats.org/drawingml/2006/picture">
+                  <pic:nvPicPr>
+                    <pic:cNvPr id="0" name="Picture 4"/>
+                    <pic:cNvPicPr>
+                      <a:picLocks noChangeAspect="1" noChangeArrowheads="1"/>
+                    </pic:cNvPicPr>
+                  </pic:nvPicPr>
+                  <pic:blipFill>
+                    <a:blip r:embed="rId16">
+                      <a:extLst>
+                        <a:ext uri="{28A0092B-C50C-407E-A947-70E740481C1C}">
+                          <a14:useLocalDpi xmlns:a14="http://schemas.microsoft.com/office/drawing/2010/main" val="0"/>
+                        </a:ext>
+                      </a:extLst>
+                    </a:blip>
+                    <a:srcRect/>
+                    <a:stretch>
+                      <a:fillRect/>
+                    </a:stretch>
+                  </pic:blipFill>
+                  <pic:spPr bwMode="auto">
+                    <a:xfrm>
+                      <a:off x="0" y="0"/>
+                      <a:ext cx="5487035" cy="4712335"/>
+                    </a:xfrm>
+                    <a:prstGeom prst="rect">
+                      <a:avLst/>
+                    </a:prstGeom>
+                    <a:noFill/>
+                  </pic:spPr>
+                </pic:pic>
+              </a:graphicData>
+            </a:graphic>
+          </wp:inline>
+        </w:drawing>
+      </w:r>
     </w:p>
     <w:p>
       <w:pPr>
@@ -95,7 +206,66 @@
             <wp:cNvGraphicFramePr/>
             <a:graphic xmlns:a="http://schemas.openxmlformats.org/drawingml/2006/main">
               <a:graphicData uri="http://schemas.openxmlformats.org/drawingml/2006/diagram">
-                <dgm:relIds xmlns:dgm="http://schemas.openxmlformats.org/drawingml/2006/diagram" xmlns:r="http://schemas.openxmlformats.org/officeDocument/2006/relationships" r:dm="rId15" r:lo="rId16" r:qs="rId17" r:cs="rId18"/>
+                <dgm:relIds xmlns:dgm="http://schemas.openxmlformats.org/drawingml/2006/diagram" xmlns:r="http://schemas.openxmlformats.org/officeDocument/2006/relationships" r:dm="rId17" r:lo="rId18" r:qs="rId19" r:cs="rId20"/>
+              </a:graphicData>
+            </a:graphic>
+          </wp:inline>
+        </w:drawing>
+      </w:r>
+    </w:p>
+    <w:p>
+      <w:pPr>
+        <w:rPr>
+          <w:rFonts w:ascii="Century Gothic" w:hAnsi="Century Gothic"/>
+        </w:rPr>
+      </w:pPr>
+      <w:r>
+        <w:rPr>
+          <w:rFonts w:ascii="Century Gothic" w:hAnsi="Century Gothic"/>
+          <w:noProof/>
+        </w:rPr>
+        <w:lastRenderedPageBreak/>
+        <w:drawing>
+          <wp:inline distT="0" distB="0" distL="0" distR="0" wp14:anchorId="546539B8" wp14:editId="7F245921">
+            <wp:extent cx="5492750" cy="5200650"/>
+            <wp:effectExtent l="0" t="0" r="0" b="0"/>
+            <wp:docPr id="7" name="Picture 7"/>
+            <wp:cNvGraphicFramePr>
+              <a:graphicFrameLocks xmlns:a="http://schemas.openxmlformats.org/drawingml/2006/main" noChangeAspect="1"/>
+            </wp:cNvGraphicFramePr>
+            <a:graphic xmlns:a="http://schemas.openxmlformats.org/drawingml/2006/main">
+              <a:graphicData uri="http://schemas.openxmlformats.org/drawingml/2006/picture">
+                <pic:pic xmlns:pic="http://schemas.openxmlformats.org/drawingml/2006/picture">
+                  <pic:nvPicPr>
+                    <pic:cNvPr id="0" name="Picture 5"/>
+                    <pic:cNvPicPr>
+                      <a:picLocks noChangeAspect="1" noChangeArrowheads="1"/>
+                    </pic:cNvPicPr>
+                  </pic:nvPicPr>
+                  <pic:blipFill>
+                    <a:blip r:embed="rId22">
+                      <a:extLst>
+                        <a:ext uri="{28A0092B-C50C-407E-A947-70E740481C1C}">
+                          <a14:useLocalDpi xmlns:a14="http://schemas.microsoft.com/office/drawing/2010/main" val="0"/>
+                        </a:ext>
+                      </a:extLst>
+                    </a:blip>
+                    <a:srcRect/>
+                    <a:stretch>
+                      <a:fillRect/>
+                    </a:stretch>
+                  </pic:blipFill>
+                  <pic:spPr bwMode="auto">
+                    <a:xfrm>
+                      <a:off x="0" y="0"/>
+                      <a:ext cx="5492750" cy="5200650"/>
+                    </a:xfrm>
+                    <a:prstGeom prst="rect">
+                      <a:avLst/>
+                    </a:prstGeom>
+                    <a:noFill/>
+                  </pic:spPr>
+                </pic:pic>
               </a:graphicData>
             </a:graphic>
           </wp:inline>
@@ -121,7 +291,7 @@
             <wp:cNvGraphicFramePr/>
             <a:graphic xmlns:a="http://schemas.openxmlformats.org/drawingml/2006/main">
               <a:graphicData uri="http://schemas.openxmlformats.org/drawingml/2006/diagram">
-                <dgm:relIds xmlns:dgm="http://schemas.openxmlformats.org/drawingml/2006/diagram" xmlns:r="http://schemas.openxmlformats.org/officeDocument/2006/relationships" r:dm="rId20" r:lo="rId21" r:qs="rId22" r:cs="rId23"/>
+                <dgm:relIds xmlns:dgm="http://schemas.openxmlformats.org/drawingml/2006/diagram" xmlns:r="http://schemas.openxmlformats.org/officeDocument/2006/relationships" r:dm="rId23" r:lo="rId24" r:qs="rId25" r:cs="rId26"/>
               </a:graphicData>
             </a:graphic>
           </wp:inline>
@@ -141,6 +311,64 @@
         </w:rPr>
         <w:lastRenderedPageBreak/>
         <w:drawing>
+          <wp:inline distT="0" distB="0" distL="0" distR="0" wp14:anchorId="246E4D22" wp14:editId="3168C1F8">
+            <wp:extent cx="5761355" cy="2908300"/>
+            <wp:effectExtent l="0" t="0" r="0" b="6350"/>
+            <wp:docPr id="12" name="Picture 12"/>
+            <wp:cNvGraphicFramePr>
+              <a:graphicFrameLocks xmlns:a="http://schemas.openxmlformats.org/drawingml/2006/main" noChangeAspect="1"/>
+            </wp:cNvGraphicFramePr>
+            <a:graphic xmlns:a="http://schemas.openxmlformats.org/drawingml/2006/main">
+              <a:graphicData uri="http://schemas.openxmlformats.org/drawingml/2006/picture">
+                <pic:pic xmlns:pic="http://schemas.openxmlformats.org/drawingml/2006/picture">
+                  <pic:nvPicPr>
+                    <pic:cNvPr id="0" name="Picture 7"/>
+                    <pic:cNvPicPr>
+                      <a:picLocks noChangeAspect="1" noChangeArrowheads="1"/>
+                    </pic:cNvPicPr>
+                  </pic:nvPicPr>
+                  <pic:blipFill>
+                    <a:blip r:embed="rId28">
+                      <a:extLst>
+                        <a:ext uri="{28A0092B-C50C-407E-A947-70E740481C1C}">
+                          <a14:useLocalDpi xmlns:a14="http://schemas.microsoft.com/office/drawing/2010/main" val="0"/>
+                        </a:ext>
+                      </a:extLst>
+                    </a:blip>
+                    <a:srcRect/>
+                    <a:stretch>
+                      <a:fillRect/>
+                    </a:stretch>
+                  </pic:blipFill>
+                  <pic:spPr bwMode="auto">
+                    <a:xfrm>
+                      <a:off x="0" y="0"/>
+                      <a:ext cx="5761355" cy="2908300"/>
+                    </a:xfrm>
+                    <a:prstGeom prst="rect">
+                      <a:avLst/>
+                    </a:prstGeom>
+                    <a:noFill/>
+                  </pic:spPr>
+                </pic:pic>
+              </a:graphicData>
+            </a:graphic>
+          </wp:inline>
+        </w:drawing>
+      </w:r>
+    </w:p>
+    <w:p>
+      <w:pPr>
+        <w:rPr>
+          <w:rFonts w:ascii="Century Gothic" w:hAnsi="Century Gothic"/>
+        </w:rPr>
+      </w:pPr>
+      <w:r>
+        <w:rPr>
+          <w:rFonts w:ascii="Century Gothic" w:hAnsi="Century Gothic"/>
+          <w:noProof/>
+        </w:rPr>
+        <w:drawing>
           <wp:inline distT="0" distB="0" distL="0" distR="0" wp14:anchorId="36F12EF0" wp14:editId="6FF414F7">
             <wp:extent cx="5486400" cy="5562600"/>
             <wp:effectExtent l="0" t="0" r="0" b="19050"/>
@@ -148,7 +376,66 @@
             <wp:cNvGraphicFramePr/>
             <a:graphic xmlns:a="http://schemas.openxmlformats.org/drawingml/2006/main">
               <a:graphicData uri="http://schemas.openxmlformats.org/drawingml/2006/diagram">
-                <dgm:relIds xmlns:dgm="http://schemas.openxmlformats.org/drawingml/2006/diagram" xmlns:r="http://schemas.openxmlformats.org/officeDocument/2006/relationships" r:dm="rId25" r:lo="rId26" r:qs="rId27" r:cs="rId28"/>
+                <dgm:relIds xmlns:dgm="http://schemas.openxmlformats.org/drawingml/2006/diagram" xmlns:r="http://schemas.openxmlformats.org/officeDocument/2006/relationships" r:dm="rId29" r:lo="rId30" r:qs="rId31" r:cs="rId32"/>
+              </a:graphicData>
+            </a:graphic>
+          </wp:inline>
+        </w:drawing>
+      </w:r>
+    </w:p>
+    <w:p>
+      <w:pPr>
+        <w:rPr>
+          <w:rFonts w:ascii="Century Gothic" w:hAnsi="Century Gothic"/>
+        </w:rPr>
+      </w:pPr>
+      <w:r>
+        <w:rPr>
+          <w:rFonts w:ascii="Century Gothic" w:hAnsi="Century Gothic"/>
+          <w:noProof/>
+        </w:rPr>
+        <w:lastRenderedPageBreak/>
+        <w:drawing>
+          <wp:inline distT="0" distB="0" distL="0" distR="0" wp14:anchorId="520D4411" wp14:editId="55D80661">
+            <wp:extent cx="5487035" cy="5578475"/>
+            <wp:effectExtent l="0" t="0" r="0" b="3175"/>
+            <wp:docPr id="13" name="Picture 13"/>
+            <wp:cNvGraphicFramePr>
+              <a:graphicFrameLocks xmlns:a="http://schemas.openxmlformats.org/drawingml/2006/main" noChangeAspect="1"/>
+            </wp:cNvGraphicFramePr>
+            <a:graphic xmlns:a="http://schemas.openxmlformats.org/drawingml/2006/main">
+              <a:graphicData uri="http://schemas.openxmlformats.org/drawingml/2006/picture">
+                <pic:pic xmlns:pic="http://schemas.openxmlformats.org/drawingml/2006/picture">
+                  <pic:nvPicPr>
+                    <pic:cNvPr id="0" name="Picture 8"/>
+                    <pic:cNvPicPr>
+                      <a:picLocks noChangeAspect="1" noChangeArrowheads="1"/>
+                    </pic:cNvPicPr>
+                  </pic:nvPicPr>
+                  <pic:blipFill>
+                    <a:blip r:embed="rId34">
+                      <a:extLst>
+                        <a:ext uri="{28A0092B-C50C-407E-A947-70E740481C1C}">
+                          <a14:useLocalDpi xmlns:a14="http://schemas.microsoft.com/office/drawing/2010/main" val="0"/>
+                        </a:ext>
+                      </a:extLst>
+                    </a:blip>
+                    <a:srcRect/>
+                    <a:stretch>
+                      <a:fillRect/>
+                    </a:stretch>
+                  </pic:blipFill>
+                  <pic:spPr bwMode="auto">
+                    <a:xfrm>
+                      <a:off x="0" y="0"/>
+                      <a:ext cx="5487035" cy="5578475"/>
+                    </a:xfrm>
+                    <a:prstGeom prst="rect">
+                      <a:avLst/>
+                    </a:prstGeom>
+                    <a:noFill/>
+                  </pic:spPr>
+                </pic:pic>
               </a:graphicData>
             </a:graphic>
           </wp:inline>
@@ -196,7 +483,7 @@
             <wp:cNvGraphicFramePr/>
             <a:graphic xmlns:a="http://schemas.openxmlformats.org/drawingml/2006/main">
               <a:graphicData uri="http://schemas.openxmlformats.org/drawingml/2006/diagram">
-                <dgm:relIds xmlns:dgm="http://schemas.openxmlformats.org/drawingml/2006/diagram" xmlns:r="http://schemas.openxmlformats.org/officeDocument/2006/relationships" r:dm="rId30" r:lo="rId31" r:qs="rId32" r:cs="rId33"/>
+                <dgm:relIds xmlns:dgm="http://schemas.openxmlformats.org/drawingml/2006/diagram" xmlns:r="http://schemas.openxmlformats.org/officeDocument/2006/relationships" r:dm="rId35" r:lo="rId36" r:qs="rId37" r:cs="rId38"/>
               </a:graphicData>
             </a:graphic>
           </wp:inline>
@@ -224,6 +511,57 @@
         </w:rPr>
       </w:pPr>
       <w:bookmarkStart w:id="0" w:name="_GoBack"/>
+      <w:r>
+        <w:rPr>
+          <w:rFonts w:ascii="Century Gothic" w:hAnsi="Century Gothic"/>
+          <w:noProof/>
+        </w:rPr>
+        <w:drawing>
+          <wp:inline distT="0" distB="0" distL="0" distR="0" wp14:anchorId="7F4D7E24" wp14:editId="2530F7AD">
+            <wp:extent cx="5767070" cy="3200400"/>
+            <wp:effectExtent l="0" t="0" r="5080" b="0"/>
+            <wp:docPr id="14" name="Picture 14"/>
+            <wp:cNvGraphicFramePr>
+              <a:graphicFrameLocks xmlns:a="http://schemas.openxmlformats.org/drawingml/2006/main" noChangeAspect="1"/>
+            </wp:cNvGraphicFramePr>
+            <a:graphic xmlns:a="http://schemas.openxmlformats.org/drawingml/2006/main">
+              <a:graphicData uri="http://schemas.openxmlformats.org/drawingml/2006/picture">
+                <pic:pic xmlns:pic="http://schemas.openxmlformats.org/drawingml/2006/picture">
+                  <pic:nvPicPr>
+                    <pic:cNvPr id="0" name="Picture 9"/>
+                    <pic:cNvPicPr>
+                      <a:picLocks noChangeAspect="1" noChangeArrowheads="1"/>
+                    </pic:cNvPicPr>
+                  </pic:nvPicPr>
+                  <pic:blipFill>
+                    <a:blip r:embed="rId40">
+                      <a:extLst>
+                        <a:ext uri="{28A0092B-C50C-407E-A947-70E740481C1C}">
+                          <a14:useLocalDpi xmlns:a14="http://schemas.microsoft.com/office/drawing/2010/main" val="0"/>
+                        </a:ext>
+                      </a:extLst>
+                    </a:blip>
+                    <a:srcRect/>
+                    <a:stretch>
+                      <a:fillRect/>
+                    </a:stretch>
+                  </pic:blipFill>
+                  <pic:spPr bwMode="auto">
+                    <a:xfrm>
+                      <a:off x="0" y="0"/>
+                      <a:ext cx="5767070" cy="3200400"/>
+                    </a:xfrm>
+                    <a:prstGeom prst="rect">
+                      <a:avLst/>
+                    </a:prstGeom>
+                    <a:noFill/>
+                  </pic:spPr>
+                </pic:pic>
+              </a:graphicData>
+            </a:graphic>
+          </wp:inline>
+        </w:drawing>
+      </w:r>
       <w:bookmarkEnd w:id="0"/>
     </w:p>
     <w:sectPr>
@@ -6624,7 +6962,7 @@
   <dgm:whole/>
   <dgm:extLst>
     <a:ext uri="http://schemas.microsoft.com/office/drawing/2008/diagram">
-      <dsp:dataModelExt xmlns:dsp="http://schemas.microsoft.com/office/drawing/2008/diagram" relId="rId14" minVer="http://schemas.openxmlformats.org/drawingml/2006/diagram"/>
+      <dsp:dataModelExt xmlns:dsp="http://schemas.microsoft.com/office/drawing/2008/diagram" relId="rId15" minVer="http://schemas.openxmlformats.org/drawingml/2006/diagram"/>
     </a:ext>
   </dgm:extLst>
 </dgm:dataModel>
@@ -7339,7 +7677,7 @@
   <dgm:whole/>
   <dgm:extLst>
     <a:ext uri="http://schemas.microsoft.com/office/drawing/2008/diagram">
-      <dsp:dataModelExt xmlns:dsp="http://schemas.microsoft.com/office/drawing/2008/diagram" relId="rId19" minVer="http://schemas.openxmlformats.org/drawingml/2006/diagram"/>
+      <dsp:dataModelExt xmlns:dsp="http://schemas.microsoft.com/office/drawing/2008/diagram" relId="rId21" minVer="http://schemas.openxmlformats.org/drawingml/2006/diagram"/>
     </a:ext>
   </dgm:extLst>
 </dgm:dataModel>
@@ -7722,7 +8060,7 @@
   <dgm:whole/>
   <dgm:extLst>
     <a:ext uri="http://schemas.microsoft.com/office/drawing/2008/diagram">
-      <dsp:dataModelExt xmlns:dsp="http://schemas.microsoft.com/office/drawing/2008/diagram" relId="rId24" minVer="http://schemas.openxmlformats.org/drawingml/2006/diagram"/>
+      <dsp:dataModelExt xmlns:dsp="http://schemas.microsoft.com/office/drawing/2008/diagram" relId="rId27" minVer="http://schemas.openxmlformats.org/drawingml/2006/diagram"/>
     </a:ext>
   </dgm:extLst>
 </dgm:dataModel>
@@ -8105,7 +8443,7 @@
   <dgm:whole/>
   <dgm:extLst>
     <a:ext uri="http://schemas.microsoft.com/office/drawing/2008/diagram">
-      <dsp:dataModelExt xmlns:dsp="http://schemas.microsoft.com/office/drawing/2008/diagram" relId="rId29" minVer="http://schemas.openxmlformats.org/drawingml/2006/diagram"/>
+      <dsp:dataModelExt xmlns:dsp="http://schemas.microsoft.com/office/drawing/2008/diagram" relId="rId33" minVer="http://schemas.openxmlformats.org/drawingml/2006/diagram"/>
     </a:ext>
   </dgm:extLst>
 </dgm:dataModel>
@@ -8752,7 +9090,7 @@
   <dgm:whole/>
   <dgm:extLst>
     <a:ext uri="http://schemas.microsoft.com/office/drawing/2008/diagram">
-      <dsp:dataModelExt xmlns:dsp="http://schemas.microsoft.com/office/drawing/2008/diagram" relId="rId34" minVer="http://schemas.openxmlformats.org/drawingml/2006/diagram"/>
+      <dsp:dataModelExt xmlns:dsp="http://schemas.microsoft.com/office/drawing/2008/diagram" relId="rId39" minVer="http://schemas.openxmlformats.org/drawingml/2006/diagram"/>
     </a:ext>
   </dgm:extLst>
 </dgm:dataModel>
@@ -24055,7 +24393,7 @@
 </file>
 
 <file path=customXml/itemProps1.xml><?xml version="1.0" encoding="utf-8"?>
-<ds:datastoreItem xmlns:ds="http://schemas.openxmlformats.org/officeDocument/2006/customXml" ds:itemID="{2EEFAB33-0118-4F0D-9EDC-187247517813}">
+<ds:datastoreItem xmlns:ds="http://schemas.openxmlformats.org/officeDocument/2006/customXml" ds:itemID="{3FD24662-E999-4C89-AB71-28120EED1915}">
   <ds:schemaRefs>
     <ds:schemaRef ds:uri="http://schemas.openxmlformats.org/officeDocument/2006/bibliography"/>
   </ds:schemaRefs>

</xml_diff>